<commit_message>
Epic 4 - Yatsyshyn Roman UPDATE
</commit_message>
<xml_diff>
--- a/ai_13/roman_yatsyshyn/epic_4/epic_4_pactice_and_labs_report_roman_yatsyshyn.docx
+++ b/ai_13/roman_yatsyshyn/epic_4/epic_4_pactice_and_labs_report_roman_yatsyshyn.docx
@@ -172,17 +172,7 @@
           <w:sz w:val="28"/>
           <w:szCs w:val="28"/>
         </w:rPr>
-        <w:t>про виконання лабораторн</w:t>
-      </w:r>
-      <w:r>
-        <w:rPr>
-          <w:b/>
-          <w:bCs/>
-          <w:color w:val="000000"/>
-          <w:sz w:val="28"/>
-          <w:szCs w:val="28"/>
-        </w:rPr>
-        <w:t>их та практичних робіт блоку № 4</w:t>
+        <w:t>про виконання лабораторних та практичних робіт блоку № 4</w:t>
       </w:r>
     </w:p>
     <w:p>
@@ -260,7 +250,6 @@
           <w:rFonts w:ascii="Times New Roman" w:eastAsia="Times New Roman" w:hAnsi="Times New Roman" w:cs="Times New Roman"/>
           <w:sz w:val="28"/>
           <w:szCs w:val="28"/>
-          <w:lang w:val="pl-PL"/>
         </w:rPr>
       </w:pPr>
       <w:r>
@@ -276,7 +265,6 @@
           <w:rFonts w:ascii="Times New Roman" w:eastAsia="Times New Roman" w:hAnsi="Times New Roman" w:cs="Times New Roman"/>
           <w:sz w:val="28"/>
           <w:szCs w:val="28"/>
-          <w:lang w:val="pl-PL"/>
         </w:rPr>
         <w:t>4</w:t>
       </w:r>
@@ -563,15 +551,7 @@
           <w:sz w:val="28"/>
           <w:szCs w:val="28"/>
         </w:rPr>
-        <w:t xml:space="preserve"> </w:t>
-      </w:r>
-      <w:r>
-        <w:rPr>
-          <w:rFonts w:ascii="Times New Roman" w:hAnsi="Times New Roman" w:cs="Times New Roman"/>
-          <w:sz w:val="28"/>
-          <w:szCs w:val="28"/>
-        </w:rPr>
-        <w:t>Навчитись використовувати масиви, вказівники та посилання, організовувати структури даних. Засвоїти на практиці алгоритми обробки та роботи з масивами та структурами</w:t>
+        <w:t xml:space="preserve"> Навчитись використовувати масиви, вказівники та посилання, організовувати структури даних. Засвоїти на практиці алгоритми обробки та роботи з масивами та структурами</w:t>
       </w:r>
     </w:p>
     <w:p>
@@ -591,16 +571,7 @@
           <w:sz w:val="28"/>
           <w:szCs w:val="28"/>
         </w:rPr>
-        <w:t>Теоретичні відомості з переліком важливих тем</w:t>
-      </w:r>
-      <w:r>
-        <w:rPr>
-          <w:rFonts w:ascii="Times New Roman" w:eastAsia="Times New Roman" w:hAnsi="Times New Roman" w:cs="Times New Roman"/>
-          <w:b/>
-          <w:sz w:val="28"/>
-          <w:szCs w:val="28"/>
-        </w:rPr>
-        <w:t>:</w:t>
+        <w:t>Теоретичні відомості з переліком важливих тем:</w:t>
       </w:r>
     </w:p>
     <w:p>
@@ -668,17 +639,7 @@
           <w:szCs w:val="28"/>
           <w:lang w:eastAsia="uk-UA"/>
         </w:rPr>
-        <w:t xml:space="preserve">○      </w:t>
-      </w:r>
-      <w:r>
-        <w:rPr>
-          <w:rFonts w:ascii="Times New Roman" w:eastAsia="Times New Roman" w:hAnsi="Times New Roman" w:cs="Times New Roman"/>
-          <w:color w:val="000000"/>
-          <w:sz w:val="28"/>
-          <w:szCs w:val="28"/>
-          <w:lang w:eastAsia="uk-UA"/>
-        </w:rPr>
-        <w:t>Статична пам’ять.</w:t>
+        <w:t>○      Статична пам’ять.</w:t>
       </w:r>
     </w:p>
     <w:p>
@@ -700,17 +661,7 @@
           <w:szCs w:val="28"/>
           <w:lang w:eastAsia="uk-UA"/>
         </w:rPr>
-        <w:t xml:space="preserve">○      </w:t>
-      </w:r>
-      <w:r>
-        <w:rPr>
-          <w:rFonts w:ascii="Times New Roman" w:eastAsia="Times New Roman" w:hAnsi="Times New Roman" w:cs="Times New Roman"/>
-          <w:color w:val="000000"/>
-          <w:sz w:val="28"/>
-          <w:szCs w:val="28"/>
-          <w:lang w:eastAsia="uk-UA"/>
-        </w:rPr>
-        <w:t>Динамічна пам’ять.</w:t>
+        <w:t>○      Динамічна пам’ять.</w:t>
       </w:r>
     </w:p>
     <w:p>
@@ -732,17 +683,7 @@
           <w:szCs w:val="28"/>
           <w:lang w:eastAsia="uk-UA"/>
         </w:rPr>
-        <w:t xml:space="preserve">○      </w:t>
-      </w:r>
-      <w:r>
-        <w:rPr>
-          <w:rFonts w:ascii="Times New Roman" w:eastAsia="Times New Roman" w:hAnsi="Times New Roman" w:cs="Times New Roman"/>
-          <w:color w:val="000000"/>
-          <w:sz w:val="28"/>
-          <w:szCs w:val="28"/>
-          <w:lang w:eastAsia="uk-UA"/>
-        </w:rPr>
-        <w:t>Поняття стеку.</w:t>
+        <w:t>○      Поняття стеку.</w:t>
       </w:r>
     </w:p>
     <w:p>
@@ -784,17 +725,7 @@
           <w:szCs w:val="28"/>
           <w:lang w:eastAsia="uk-UA"/>
         </w:rPr>
-        <w:t xml:space="preserve">      </w:t>
-      </w:r>
-      <w:r>
-        <w:rPr>
-          <w:rFonts w:ascii="Times New Roman" w:eastAsia="Times New Roman" w:hAnsi="Times New Roman" w:cs="Times New Roman"/>
-          <w:color w:val="000000"/>
-          <w:sz w:val="28"/>
-          <w:szCs w:val="28"/>
-          <w:lang w:eastAsia="uk-UA"/>
-        </w:rPr>
-        <w:t>Виділення та вивільнення пам’яті.</w:t>
+        <w:t>      Виділення та вивільнення пам’яті.</w:t>
       </w:r>
     </w:p>
     <w:p>
@@ -1703,17 +1634,7 @@
           <w:szCs w:val="28"/>
           <w:lang w:eastAsia="uk-UA"/>
         </w:rPr>
-        <w:t xml:space="preserve">○      </w:t>
-      </w:r>
-      <w:r>
-        <w:rPr>
-          <w:rFonts w:ascii="Times New Roman" w:eastAsia="Times New Roman" w:hAnsi="Times New Roman" w:cs="Times New Roman"/>
-          <w:color w:val="000000"/>
-          <w:sz w:val="28"/>
-          <w:szCs w:val="28"/>
-          <w:lang w:eastAsia="uk-UA"/>
-        </w:rPr>
-        <w:t>Об’єднання (</w:t>
+        <w:t>○      Об’єднання (</w:t>
       </w:r>
       <w:proofErr w:type="spellStart"/>
       <w:r>
@@ -1758,17 +1679,7 @@
           <w:szCs w:val="28"/>
           <w:lang w:eastAsia="uk-UA"/>
         </w:rPr>
-        <w:t xml:space="preserve">○      </w:t>
-      </w:r>
-      <w:r>
-        <w:rPr>
-          <w:rFonts w:ascii="Times New Roman" w:eastAsia="Times New Roman" w:hAnsi="Times New Roman" w:cs="Times New Roman"/>
-          <w:color w:val="000000"/>
-          <w:sz w:val="28"/>
-          <w:szCs w:val="28"/>
-          <w:lang w:eastAsia="uk-UA"/>
-        </w:rPr>
-        <w:t>Переліки (</w:t>
+        <w:t>○      Переліки (</w:t>
       </w:r>
       <w:proofErr w:type="spellStart"/>
       <w:r>
@@ -1983,17 +1894,7 @@
           <w:szCs w:val="28"/>
           <w:lang w:eastAsia="uk-UA"/>
         </w:rPr>
-        <w:t xml:space="preserve">○      </w:t>
-      </w:r>
-      <w:r>
-        <w:rPr>
-          <w:rFonts w:ascii="Times New Roman" w:eastAsia="Times New Roman" w:hAnsi="Times New Roman" w:cs="Times New Roman"/>
-          <w:color w:val="000000"/>
-          <w:sz w:val="28"/>
-          <w:szCs w:val="28"/>
-          <w:lang w:eastAsia="uk-UA"/>
-        </w:rPr>
-        <w:t>Перевантаження операторів у структурі.</w:t>
+        <w:t>○      Перевантаження операторів у структурі.</w:t>
       </w:r>
     </w:p>
     <w:p>
@@ -2015,17 +1916,7 @@
           <w:szCs w:val="28"/>
           <w:lang w:eastAsia="uk-UA"/>
         </w:rPr>
-        <w:t xml:space="preserve">○      </w:t>
-      </w:r>
-      <w:r>
-        <w:rPr>
-          <w:rFonts w:ascii="Times New Roman" w:eastAsia="Times New Roman" w:hAnsi="Times New Roman" w:cs="Times New Roman"/>
-          <w:color w:val="000000"/>
-          <w:sz w:val="28"/>
-          <w:szCs w:val="28"/>
-          <w:lang w:eastAsia="uk-UA"/>
-        </w:rPr>
-        <w:t>Вивід/ввід структури (</w:t>
+        <w:t>○      Вивід/ввід структури (</w:t>
       </w:r>
       <w:proofErr w:type="spellStart"/>
       <w:r>
@@ -2069,17 +1960,7 @@
           <w:szCs w:val="28"/>
           <w:lang w:eastAsia="uk-UA"/>
         </w:rPr>
-        <w:t xml:space="preserve">○      </w:t>
-      </w:r>
-      <w:r>
-        <w:rPr>
-          <w:rFonts w:ascii="Times New Roman" w:eastAsia="Times New Roman" w:hAnsi="Times New Roman" w:cs="Times New Roman"/>
-          <w:color w:val="000000"/>
-          <w:sz w:val="28"/>
-          <w:szCs w:val="28"/>
-          <w:lang w:eastAsia="uk-UA"/>
-        </w:rPr>
-        <w:t>Арифметичні операції з структурами (</w:t>
+        <w:t>○      Арифметичні операції з структурами (</w:t>
       </w:r>
       <w:proofErr w:type="spellStart"/>
       <w:r>
@@ -2145,17 +2026,7 @@
           <w:szCs w:val="28"/>
           <w:lang w:eastAsia="uk-UA"/>
         </w:rPr>
-        <w:t xml:space="preserve">○      </w:t>
-      </w:r>
-      <w:r>
-        <w:rPr>
-          <w:rFonts w:ascii="Times New Roman" w:eastAsia="Times New Roman" w:hAnsi="Times New Roman" w:cs="Times New Roman"/>
-          <w:color w:val="000000"/>
-          <w:sz w:val="28"/>
-          <w:szCs w:val="28"/>
-          <w:lang w:eastAsia="uk-UA"/>
-        </w:rPr>
-        <w:t>Практичні задачі на виведення структур та операції з ними</w:t>
+        <w:t>○      Практичні задачі на виведення структур та операції з ними</w:t>
       </w:r>
     </w:p>
     <w:p>
@@ -2294,17 +2165,7 @@
           <w:szCs w:val="28"/>
           <w:lang w:eastAsia="uk-UA"/>
         </w:rPr>
-        <w:t xml:space="preserve">○      </w:t>
-      </w:r>
-      <w:r>
-        <w:rPr>
-          <w:rFonts w:ascii="Times New Roman" w:eastAsia="Times New Roman" w:hAnsi="Times New Roman" w:cs="Times New Roman"/>
-          <w:color w:val="000000"/>
-          <w:sz w:val="28"/>
-          <w:szCs w:val="28"/>
-          <w:lang w:eastAsia="uk-UA"/>
-        </w:rPr>
-        <w:t>Розв'язання практичних задач з використанням масивів та структур.</w:t>
+        <w:t>○      Розв'язання практичних задач з використанням масивів та структур.</w:t>
       </w:r>
     </w:p>
     <w:p>
@@ -3105,17 +2966,7 @@
           <w:sz w:val="28"/>
           <w:szCs w:val="28"/>
         </w:rPr>
-        <w:t>Програмний код №3</w:t>
-      </w:r>
-      <w:r>
-        <w:rPr>
-          <w:rFonts w:ascii="Times New Roman" w:hAnsi="Times New Roman" w:cs="Times New Roman"/>
-          <w:bCs/>
-          <w:color w:val="000000"/>
-          <w:sz w:val="28"/>
-          <w:szCs w:val="28"/>
-        </w:rPr>
-        <w:t xml:space="preserve"> Варіант 4</w:t>
+        <w:t>Програмний код №3 Варіант 4</w:t>
       </w:r>
     </w:p>
     <w:p>
@@ -3185,7 +3036,7 @@
           <w:sz w:val="27"/>
           <w:szCs w:val="27"/>
         </w:rPr>
-        <w:t> чисел.</w:t>
+        <w:t xml:space="preserve"> чисел. </w:t>
       </w:r>
       <w:r>
         <w:rPr>
@@ -3193,7 +3044,7 @@
           <w:sz w:val="27"/>
           <w:szCs w:val="27"/>
         </w:rPr>
-        <w:t xml:space="preserve"> </w:t>
+        <w:t>Після того як ви по ній пройдете - вашу втому можна визначити як різницю максимального та мінімального елементу.</w:t>
       </w:r>
       <w:r>
         <w:rPr>
@@ -3201,7 +3052,7 @@
           <w:sz w:val="27"/>
           <w:szCs w:val="27"/>
         </w:rPr>
-        <w:t>Після того як ви по ній пройдете - вашу втому можна визначити як різницю максимального та мінімального елементу.</w:t>
+        <w:t xml:space="preserve"> </w:t>
       </w:r>
       <w:r>
         <w:rPr>
@@ -3209,39 +3060,15 @@
           <w:sz w:val="27"/>
           <w:szCs w:val="27"/>
         </w:rPr>
-        <w:t xml:space="preserve"> </w:t>
+        <w:t xml:space="preserve">Ви хочете мінімізувати втому, але все що ви можете </w:t>
       </w:r>
       <w:r>
         <w:rPr>
           <w:color w:val="333333"/>
-          <w:sz w:val="27"/>
-          <w:szCs w:val="27"/>
-        </w:rPr>
-        <w:t xml:space="preserve">Ви хочете мінімізувати втому, але все що ви можете </w:t>
-      </w:r>
-      <w:r>
-        <w:rPr>
-          <w:color w:val="333333"/>
-          <w:sz w:val="28"/>
-          <w:szCs w:val="28"/>
-        </w:rPr>
-        <w:t>зробити - викинути одне число з дороги, тобто забрати його з масиву.</w:t>
-      </w:r>
-      <w:r>
-        <w:rPr>
-          <w:color w:val="333333"/>
-          <w:sz w:val="28"/>
-          <w:szCs w:val="28"/>
-        </w:rPr>
-        <w:t xml:space="preserve"> </w:t>
-      </w:r>
-      <w:r>
-        <w:rPr>
-          <w:color w:val="333333"/>
-          <w:sz w:val="28"/>
-          <w:szCs w:val="28"/>
-        </w:rPr>
-        <w:t>В результаті цієї дії, яку мінімальну втому ви можете отримати в кінці дороги?</w:t>
+          <w:sz w:val="28"/>
+          <w:szCs w:val="28"/>
+        </w:rPr>
+        <w:t>зробити - викинути одне число з дороги, тобто забрати його з масиву. В результаті цієї дії, яку мінімальну втому ви можете отримати в кінці дороги?</w:t>
       </w:r>
     </w:p>
     <w:p>
@@ -3348,25 +3175,7 @@
           <w:sz w:val="28"/>
           <w:szCs w:val="28"/>
         </w:rPr>
-        <w:t>ам дана стрічка s.</w:t>
-      </w:r>
-      <w:r>
-        <w:rPr>
-          <w:rFonts w:ascii="Times New Roman" w:hAnsi="Times New Roman" w:cs="Times New Roman"/>
-          <w:color w:val="333333"/>
-          <w:sz w:val="28"/>
-          <w:szCs w:val="28"/>
-        </w:rPr>
-        <w:t xml:space="preserve"> В</w:t>
-      </w:r>
-      <w:r>
-        <w:rPr>
-          <w:rFonts w:ascii="Times New Roman" w:hAnsi="Times New Roman" w:cs="Times New Roman"/>
-          <w:color w:val="333333"/>
-          <w:sz w:val="28"/>
-          <w:szCs w:val="28"/>
-        </w:rPr>
-        <w:t>аше завдання зробити компресію стрічки, тобто якщо якась буква йде більше одного разу підряд у стрічці замінити її на букву + кількість входжень підряд.</w:t>
+        <w:t>ам дана стрічка s. Ваше завдання зробити компресію стрічки, тобто якщо якась буква йде більше одного разу підряд у стрічці замінити її на букву + кількість входжень підряд.</w:t>
       </w:r>
     </w:p>
     <w:p>
@@ -5140,17 +4949,7 @@
           <w:sz w:val="28"/>
           <w:szCs w:val="36"/>
         </w:rPr>
-        <w:t>Фактично витрачений час – 2</w:t>
-      </w:r>
-      <w:r>
-        <w:rPr>
-          <w:rFonts w:ascii="Times New Roman" w:hAnsi="Times New Roman" w:cs="Times New Roman"/>
-          <w:bCs/>
-          <w:color w:val="000000"/>
-          <w:sz w:val="28"/>
-          <w:szCs w:val="36"/>
-        </w:rPr>
-        <w:t xml:space="preserve"> год</w:t>
+        <w:t>Фактично витрачений час – 2 год</w:t>
       </w:r>
     </w:p>
     <w:p>
@@ -5196,19 +4995,7 @@
           <w:szCs w:val="36"/>
           <w:lang w:val="pl-PL"/>
         </w:rPr>
-        <w:t>Algotester</w:t>
-      </w:r>
-      <w:r>
-        <w:rPr>
-          <w:rFonts w:ascii="Times New Roman" w:hAnsi="Times New Roman" w:cs="Times New Roman"/>
-          <w:b/>
-          <w:bCs/>
-          <w:color w:val="000000"/>
-          <w:sz w:val="36"/>
-          <w:szCs w:val="36"/>
-          <w:lang w:val="pl-PL"/>
-        </w:rPr>
-        <w:t xml:space="preserve"> Lab 3</w:t>
+        <w:t>Algotester Lab 3</w:t>
       </w:r>
     </w:p>
     <w:p>
@@ -5601,6 +5388,77 @@
         <w:spacing w:afterLines="20" w:after="48" w:line="240" w:lineRule="auto"/>
         <w:rPr>
           <w:rFonts w:ascii="Times New Roman" w:hAnsi="Times New Roman" w:cs="Times New Roman"/>
+          <w:bCs/>
+          <w:color w:val="000000"/>
+          <w:sz w:val="28"/>
+          <w:szCs w:val="36"/>
+          <w:lang w:val="pl-PL"/>
+        </w:rPr>
+      </w:pPr>
+      <w:r>
+        <w:rPr>
+          <w:rFonts w:ascii="Times New Roman" w:hAnsi="Times New Roman" w:cs="Times New Roman"/>
+          <w:bCs/>
+          <w:noProof/>
+          <w:color w:val="000000"/>
+          <w:sz w:val="28"/>
+          <w:szCs w:val="36"/>
+          <w:lang w:eastAsia="uk-UA"/>
+        </w:rPr>
+        <w:lastRenderedPageBreak/>
+        <w:drawing>
+          <wp:inline distT="0" distB="0" distL="0" distR="0">
+            <wp:extent cx="6120765" cy="4805045"/>
+            <wp:effectExtent l="0" t="0" r="0" b="0"/>
+            <wp:docPr id="22" name="Рисунок 22"/>
+            <wp:cNvGraphicFramePr>
+              <a:graphicFrameLocks xmlns:a="http://schemas.openxmlformats.org/drawingml/2006/main" noChangeAspect="1"/>
+            </wp:cNvGraphicFramePr>
+            <a:graphic xmlns:a="http://schemas.openxmlformats.org/drawingml/2006/main">
+              <a:graphicData uri="http://schemas.openxmlformats.org/drawingml/2006/picture">
+                <pic:pic xmlns:pic="http://schemas.openxmlformats.org/drawingml/2006/picture">
+                  <pic:nvPicPr>
+                    <pic:cNvPr id="22" name="Screenshot_1.png"/>
+                    <pic:cNvPicPr/>
+                  </pic:nvPicPr>
+                  <pic:blipFill>
+                    <a:blip r:embed="rId33">
+                      <a:extLst>
+                        <a:ext uri="{28A0092B-C50C-407E-A947-70E740481C1C}">
+                          <a14:useLocalDpi xmlns:a14="http://schemas.microsoft.com/office/drawing/2010/main" val="0"/>
+                        </a:ext>
+                      </a:extLst>
+                    </a:blip>
+                    <a:stretch>
+                      <a:fillRect/>
+                    </a:stretch>
+                  </pic:blipFill>
+                  <pic:spPr>
+                    <a:xfrm>
+                      <a:off x="0" y="0"/>
+                      <a:ext cx="6120765" cy="4805045"/>
+                    </a:xfrm>
+                    <a:prstGeom prst="rect">
+                      <a:avLst/>
+                    </a:prstGeom>
+                  </pic:spPr>
+                </pic:pic>
+              </a:graphicData>
+            </a:graphic>
+          </wp:inline>
+        </w:drawing>
+      </w:r>
+      <w:bookmarkStart w:id="0" w:name="_GoBack"/>
+      <w:bookmarkEnd w:id="0"/>
+    </w:p>
+    <w:p>
+      <w:pPr>
+        <w:tabs>
+          <w:tab w:val="left" w:pos="5328"/>
+        </w:tabs>
+        <w:spacing w:afterLines="20" w:after="48" w:line="240" w:lineRule="auto"/>
+        <w:rPr>
+          <w:rFonts w:ascii="Times New Roman" w:hAnsi="Times New Roman" w:cs="Times New Roman"/>
           <w:b/>
           <w:bCs/>
           <w:color w:val="000000"/>
@@ -5651,7 +5509,6 @@
           <w:sz w:val="28"/>
           <w:szCs w:val="28"/>
         </w:rPr>
-        <w:lastRenderedPageBreak/>
         <w:t xml:space="preserve">Під час виконання цієї роботи </w:t>
       </w:r>
       <w:r>
@@ -5726,8 +5583,6 @@
         </w:rPr>
         <w:t>них і спростити написання коду.</w:t>
       </w:r>
-      <w:bookmarkStart w:id="0" w:name="_GoBack"/>
-      <w:bookmarkEnd w:id="0"/>
     </w:p>
     <w:p>
       <w:pPr>

</xml_diff>

<commit_message>
Epic 4 - Yatsyshyn Roman UPDATE 2
</commit_message>
<xml_diff>
--- a/ai_13/roman_yatsyshyn/epic_4/epic_4_pactice_and_labs_report_roman_yatsyshyn.docx
+++ b/ai_13/roman_yatsyshyn/epic_4/epic_4_pactice_and_labs_report_roman_yatsyshyn.docx
@@ -4058,9 +4058,9 @@
         <w:lastRenderedPageBreak/>
         <w:drawing>
           <wp:inline distT="0" distB="0" distL="0" distR="0">
-            <wp:extent cx="4549534" cy="6721422"/>
-            <wp:effectExtent l="0" t="0" r="3810" b="3810"/>
-            <wp:docPr id="10" name="Рисунок 10"/>
+            <wp:extent cx="4740051" cy="6050804"/>
+            <wp:effectExtent l="0" t="0" r="3810" b="7620"/>
+            <wp:docPr id="23" name="Рисунок 23"/>
             <wp:cNvGraphicFramePr>
               <a:graphicFrameLocks xmlns:a="http://schemas.openxmlformats.org/drawingml/2006/main" noChangeAspect="1"/>
             </wp:cNvGraphicFramePr>
@@ -4068,7 +4068,7 @@
               <a:graphicData uri="http://schemas.openxmlformats.org/drawingml/2006/picture">
                 <pic:pic xmlns:pic="http://schemas.openxmlformats.org/drawingml/2006/picture">
                   <pic:nvPicPr>
-                    <pic:cNvPr id="10" name="3.1.png"/>
+                    <pic:cNvPr id="23" name="3.1.png"/>
                     <pic:cNvPicPr/>
                   </pic:nvPicPr>
                   <pic:blipFill>
@@ -4086,7 +4086,7 @@
                   <pic:spPr>
                     <a:xfrm>
                       <a:off x="0" y="0"/>
-                      <a:ext cx="4549534" cy="6721422"/>
+                      <a:ext cx="4740051" cy="6050804"/>
                     </a:xfrm>
                     <a:prstGeom prst="rect">
                       <a:avLst/>
@@ -4098,6 +4098,7 @@
           </wp:inline>
         </w:drawing>
       </w:r>
+      <w:bookmarkStart w:id="0" w:name="_GoBack"/>
       <w:r>
         <w:rPr>
           <w:rFonts w:ascii="Times New Roman" w:eastAsia="Times New Roman" w:hAnsi="Times New Roman" w:cs="Times New Roman"/>
@@ -4109,9 +4110,9 @@
         <w:lastRenderedPageBreak/>
         <w:drawing>
           <wp:inline distT="0" distB="0" distL="0" distR="0">
-            <wp:extent cx="3589331" cy="3977985"/>
-            <wp:effectExtent l="0" t="0" r="0" b="3810"/>
-            <wp:docPr id="11" name="Рисунок 11"/>
+            <wp:extent cx="5479255" cy="5098222"/>
+            <wp:effectExtent l="0" t="0" r="7620" b="7620"/>
+            <wp:docPr id="24" name="Рисунок 24"/>
             <wp:cNvGraphicFramePr>
               <a:graphicFrameLocks xmlns:a="http://schemas.openxmlformats.org/drawingml/2006/main" noChangeAspect="1"/>
             </wp:cNvGraphicFramePr>
@@ -4119,7 +4120,7 @@
               <a:graphicData uri="http://schemas.openxmlformats.org/drawingml/2006/picture">
                 <pic:pic xmlns:pic="http://schemas.openxmlformats.org/drawingml/2006/picture">
                   <pic:nvPicPr>
-                    <pic:cNvPr id="11" name="3.2.png"/>
+                    <pic:cNvPr id="24" name="3.2.png"/>
                     <pic:cNvPicPr/>
                   </pic:nvPicPr>
                   <pic:blipFill>
@@ -4137,7 +4138,7 @@
                   <pic:spPr>
                     <a:xfrm>
                       <a:off x="0" y="0"/>
-                      <a:ext cx="3589331" cy="3977985"/>
+                      <a:ext cx="5479255" cy="5098222"/>
                     </a:xfrm>
                     <a:prstGeom prst="rect">
                       <a:avLst/>
@@ -4149,6 +4150,7 @@
           </wp:inline>
         </w:drawing>
       </w:r>
+      <w:bookmarkEnd w:id="0"/>
     </w:p>
     <w:p>
       <w:pPr>
@@ -5448,8 +5450,6 @@
           </wp:inline>
         </w:drawing>
       </w:r>
-      <w:bookmarkStart w:id="0" w:name="_GoBack"/>
-      <w:bookmarkEnd w:id="0"/>
     </w:p>
     <w:p>
       <w:pPr>

</xml_diff>